<commit_message>
atualzado informações parte teórica
</commit_message>
<xml_diff>
--- a/desafio5.1/DESAFIO 5.1 – SPA_ Angular.docx
+++ b/desafio5.1/DESAFIO 5.1 – SPA_ Angular.docx
@@ -4,25 +4,40 @@
   <w:body>
     <w:p>
       <w:pPr>
+        <w:jc w:val="center"/>
+        <w:rPr>
+          <w:rFonts w:ascii="Arial" w:hAnsi="Arial" w:cs="Arial"/>
+          <w:color w:val="000000" w:themeColor="text1"/>
+        </w:rPr>
+      </w:pPr>
+      <w:r>
+        <w:rPr>
+          <w:rFonts w:ascii="Arial" w:hAnsi="Arial" w:cs="Arial"/>
+          <w:color w:val="000000" w:themeColor="text1"/>
+        </w:rPr>
+        <w:softHyphen/>
+      </w:r>
+      <w:r>
+        <w:rPr>
+          <w:rFonts w:ascii="Arial" w:hAnsi="Arial" w:cs="Arial"/>
+          <w:color w:val="000000" w:themeColor="text1"/>
+        </w:rPr>
+        <w:t xml:space="preserve">Monique </w:t>
+      </w:r>
+      <w:r>
         <w:rPr>
           <w:rFonts w:ascii="Arial" w:hAnsi="Arial" w:cs="Arial"/>
           <w:color w:val="000000" w:themeColor="text1"/>
           <w:u w:val="single"/>
         </w:rPr>
-      </w:pPr>
-      <w:r>
-        <w:rPr>
-          <w:rFonts w:ascii="Arial" w:hAnsi="Arial" w:cs="Arial"/>
-          <w:color w:val="000000" w:themeColor="text1"/>
-        </w:rPr>
-        <w:softHyphen/>
-      </w:r>
-      <w:r>
-        <w:rPr>
-          <w:rFonts w:ascii="Arial" w:hAnsi="Arial" w:cs="Arial"/>
-          <w:color w:val="000000" w:themeColor="text1"/>
-        </w:rPr>
-        <w:t>Monique Conceição Rodrigues de Oliveira</w:t>
+        <w:t>Conceição</w:t>
+      </w:r>
+      <w:r>
+        <w:rPr>
+          <w:rFonts w:ascii="Arial" w:hAnsi="Arial" w:cs="Arial"/>
+          <w:color w:val="000000" w:themeColor="text1"/>
+        </w:rPr>
+        <w:t xml:space="preserve"> Rodrigues de Oliveira</w:t>
       </w:r>
     </w:p>
     <w:p>
@@ -1043,6 +1058,7 @@
     </w:p>
     <w:p>
       <w:pPr>
+        <w:ind w:left="300"/>
         <w:rPr>
           <w:rFonts w:ascii="Arial" w:hAnsi="Arial" w:cs="Arial"/>
           <w:color w:val="000000" w:themeColor="text1"/>
@@ -1113,7 +1129,69 @@
           <w:rFonts w:ascii="Arial" w:hAnsi="Arial" w:cs="Arial"/>
           <w:color w:val="000000" w:themeColor="text1"/>
         </w:rPr>
-        <w:t xml:space="preserve"> projeto:</w:t>
+        <w:t xml:space="preserve"> projeto</w:t>
+      </w:r>
+      <w:r>
+        <w:rPr>
+          <w:rFonts w:ascii="Arial" w:hAnsi="Arial" w:cs="Arial"/>
+          <w:color w:val="000000" w:themeColor="text1"/>
+        </w:rPr>
+        <w:t xml:space="preserve"> </w:t>
+      </w:r>
+      <w:r>
+        <w:rPr>
+          <w:rFonts w:ascii="Arial" w:hAnsi="Arial" w:cs="Arial"/>
+          <w:color w:val="000000" w:themeColor="text1"/>
+        </w:rPr>
+        <w:t xml:space="preserve">gerando os arquivos </w:t>
+      </w:r>
+      <w:proofErr w:type="spellStart"/>
+      <w:r>
+        <w:rPr>
+          <w:rFonts w:ascii="Arial" w:hAnsi="Arial" w:cs="Arial"/>
+          <w:color w:val="000000" w:themeColor="text1"/>
+        </w:rPr>
+        <w:t>html</w:t>
+      </w:r>
+      <w:proofErr w:type="spellEnd"/>
+      <w:r>
+        <w:rPr>
+          <w:rFonts w:ascii="Arial" w:hAnsi="Arial" w:cs="Arial"/>
+          <w:color w:val="000000" w:themeColor="text1"/>
+        </w:rPr>
+        <w:t xml:space="preserve">, </w:t>
+      </w:r>
+      <w:proofErr w:type="spellStart"/>
+      <w:r>
+        <w:rPr>
+          <w:rFonts w:ascii="Arial" w:hAnsi="Arial" w:cs="Arial"/>
+          <w:color w:val="000000" w:themeColor="text1"/>
+        </w:rPr>
+        <w:t>css</w:t>
+      </w:r>
+      <w:proofErr w:type="spellEnd"/>
+      <w:r>
+        <w:rPr>
+          <w:rFonts w:ascii="Arial" w:hAnsi="Arial" w:cs="Arial"/>
+          <w:color w:val="000000" w:themeColor="text1"/>
+        </w:rPr>
+        <w:t xml:space="preserve"> e </w:t>
+      </w:r>
+      <w:proofErr w:type="spellStart"/>
+      <w:r>
+        <w:rPr>
+          <w:rFonts w:ascii="Arial" w:hAnsi="Arial" w:cs="Arial"/>
+          <w:color w:val="000000" w:themeColor="text1"/>
+        </w:rPr>
+        <w:t>typeScript</w:t>
+      </w:r>
+      <w:proofErr w:type="spellEnd"/>
+      <w:r>
+        <w:rPr>
+          <w:rFonts w:ascii="Arial" w:hAnsi="Arial" w:cs="Arial"/>
+          <w:color w:val="000000" w:themeColor="text1"/>
+        </w:rPr>
+        <w:t>.</w:t>
       </w:r>
     </w:p>
     <w:p>
@@ -1203,55 +1281,7 @@
           <w:rFonts w:ascii="Arial" w:hAnsi="Arial" w:cs="Arial"/>
           <w:color w:val="000000" w:themeColor="text1"/>
         </w:rPr>
-        <w:t xml:space="preserve"> gerando os arquivos </w:t>
-      </w:r>
-      <w:proofErr w:type="spellStart"/>
-      <w:r>
-        <w:rPr>
-          <w:rFonts w:ascii="Arial" w:hAnsi="Arial" w:cs="Arial"/>
-          <w:color w:val="000000" w:themeColor="text1"/>
-        </w:rPr>
-        <w:t>html</w:t>
-      </w:r>
-      <w:proofErr w:type="spellEnd"/>
-      <w:r>
-        <w:rPr>
-          <w:rFonts w:ascii="Arial" w:hAnsi="Arial" w:cs="Arial"/>
-          <w:color w:val="000000" w:themeColor="text1"/>
-        </w:rPr>
-        <w:t xml:space="preserve">, </w:t>
-      </w:r>
-      <w:proofErr w:type="spellStart"/>
-      <w:r>
-        <w:rPr>
-          <w:rFonts w:ascii="Arial" w:hAnsi="Arial" w:cs="Arial"/>
-          <w:color w:val="000000" w:themeColor="text1"/>
-        </w:rPr>
-        <w:t>css</w:t>
-      </w:r>
-      <w:proofErr w:type="spellEnd"/>
-      <w:r>
-        <w:rPr>
-          <w:rFonts w:ascii="Arial" w:hAnsi="Arial" w:cs="Arial"/>
-          <w:color w:val="000000" w:themeColor="text1"/>
-        </w:rPr>
-        <w:t xml:space="preserve">         e </w:t>
-      </w:r>
-      <w:proofErr w:type="spellStart"/>
-      <w:r>
-        <w:rPr>
-          <w:rFonts w:ascii="Arial" w:hAnsi="Arial" w:cs="Arial"/>
-          <w:color w:val="000000" w:themeColor="text1"/>
-        </w:rPr>
-        <w:t>typeScript</w:t>
-      </w:r>
-      <w:proofErr w:type="spellEnd"/>
-      <w:r>
-        <w:rPr>
-          <w:rFonts w:ascii="Arial" w:hAnsi="Arial" w:cs="Arial"/>
-          <w:color w:val="000000" w:themeColor="text1"/>
-        </w:rPr>
-        <w:t>.</w:t>
+        <w:t xml:space="preserve"> </w:t>
       </w:r>
     </w:p>
     <w:p>
@@ -1283,6 +1313,55 @@
           <w:color w:val="000000" w:themeColor="text1"/>
         </w:rPr>
         <w:t xml:space="preserve"> start</w:t>
+      </w:r>
+      <w:r>
+        <w:rPr>
+          <w:rFonts w:ascii="Arial" w:hAnsi="Arial" w:cs="Arial"/>
+          <w:i/>
+          <w:iCs/>
+          <w:color w:val="000000" w:themeColor="text1"/>
+        </w:rPr>
+        <w:t xml:space="preserve"> e automaticamente o </w:t>
+      </w:r>
+      <w:proofErr w:type="spellStart"/>
+      <w:r>
+        <w:rPr>
+          <w:rFonts w:ascii="Arial" w:hAnsi="Arial" w:cs="Arial"/>
+          <w:i/>
+          <w:iCs/>
+          <w:color w:val="000000" w:themeColor="text1"/>
+        </w:rPr>
+        <w:t>npm</w:t>
+      </w:r>
+      <w:proofErr w:type="spellEnd"/>
+      <w:r>
+        <w:rPr>
+          <w:rFonts w:ascii="Arial" w:hAnsi="Arial" w:cs="Arial"/>
+          <w:i/>
+          <w:iCs/>
+          <w:color w:val="000000" w:themeColor="text1"/>
+        </w:rPr>
+        <w:t xml:space="preserve"> </w:t>
+      </w:r>
+      <w:proofErr w:type="gramStart"/>
+      <w:r>
+        <w:rPr>
+          <w:rFonts w:ascii="Arial" w:hAnsi="Arial" w:cs="Arial"/>
+          <w:i/>
+          <w:iCs/>
+          <w:color w:val="000000" w:themeColor="text1"/>
+        </w:rPr>
+        <w:t>server</w:t>
+      </w:r>
+      <w:proofErr w:type="gramEnd"/>
+      <w:r>
+        <w:rPr>
+          <w:rFonts w:ascii="Arial" w:hAnsi="Arial" w:cs="Arial"/>
+          <w:i/>
+          <w:iCs/>
+          <w:color w:val="000000" w:themeColor="text1"/>
+        </w:rPr>
+        <w:t xml:space="preserve"> </w:t>
       </w:r>
     </w:p>
     <w:p>
@@ -2408,6 +2487,43 @@
           <w:color w:val="000000" w:themeColor="text1"/>
         </w:rPr>
         <w:t xml:space="preserve">Repositório salvo: </w:t>
+      </w:r>
+    </w:p>
+    <w:p>
+      <w:pPr>
+        <w:ind w:left="360"/>
+        <w:rPr>
+          <w:rFonts w:ascii="Arial" w:hAnsi="Arial" w:cs="Arial"/>
+          <w:b/>
+          <w:bCs/>
+          <w:i/>
+          <w:iCs/>
+          <w:color w:val="000000" w:themeColor="text1"/>
+        </w:rPr>
+      </w:pPr>
+    </w:p>
+    <w:p>
+      <w:pPr>
+        <w:ind w:left="360"/>
+        <w:rPr>
+          <w:rFonts w:ascii="Arial" w:hAnsi="Arial" w:cs="Arial"/>
+          <w:b/>
+          <w:bCs/>
+          <w:i/>
+          <w:iCs/>
+          <w:color w:val="FF0000"/>
+        </w:rPr>
+      </w:pPr>
+      <w:r>
+        <w:rPr>
+          <w:rFonts w:ascii="Arial" w:hAnsi="Arial" w:cs="Arial"/>
+          <w:b/>
+          <w:bCs/>
+          <w:i/>
+          <w:iCs/>
+          <w:color w:val="FF0000"/>
+        </w:rPr>
+        <w:t>https://github.com/MoniqueRodrigues/nttDatatrilhaAngular</w:t>
       </w:r>
     </w:p>
     <w:p>
@@ -2701,6 +2817,15 @@
         <w:ind w:left="360"/>
         <w:rPr>
           <w:rFonts w:ascii="Arial" w:hAnsi="Arial" w:cs="Arial"/>
+          <w:color w:val="000000" w:themeColor="text1"/>
+        </w:rPr>
+      </w:pPr>
+    </w:p>
+    <w:p>
+      <w:pPr>
+        <w:ind w:left="360"/>
+        <w:rPr>
+          <w:rFonts w:ascii="Arial" w:hAnsi="Arial" w:cs="Arial"/>
           <w:b/>
           <w:bCs/>
           <w:color w:val="000000" w:themeColor="text1"/>
@@ -2728,45 +2853,24 @@
         <w:ind w:left="360"/>
         <w:rPr>
           <w:rFonts w:ascii="Arial" w:hAnsi="Arial" w:cs="Arial"/>
-          <w:color w:val="000000" w:themeColor="text1"/>
-        </w:rPr>
-      </w:pPr>
-    </w:p>
-    <w:p>
-      <w:pPr>
-        <w:ind w:left="360"/>
-        <w:rPr>
-          <w:rFonts w:ascii="Arial" w:hAnsi="Arial" w:cs="Arial"/>
-          <w:color w:val="000000" w:themeColor="text1"/>
-        </w:rPr>
-      </w:pPr>
-    </w:p>
-    <w:p>
-      <w:pPr>
-        <w:ind w:left="360"/>
-        <w:rPr>
-          <w:rFonts w:ascii="Arial" w:hAnsi="Arial" w:cs="Arial"/>
-          <w:color w:val="000000" w:themeColor="text1"/>
-        </w:rPr>
-      </w:pPr>
-    </w:p>
-    <w:p>
-      <w:pPr>
-        <w:ind w:left="360"/>
-        <w:rPr>
-          <w:rFonts w:ascii="Arial" w:hAnsi="Arial" w:cs="Arial"/>
-          <w:color w:val="000000" w:themeColor="text1"/>
-        </w:rPr>
-      </w:pPr>
-    </w:p>
-    <w:p>
-      <w:pPr>
-        <w:ind w:left="360"/>
-        <w:rPr>
-          <w:rFonts w:ascii="Arial" w:hAnsi="Arial" w:cs="Arial"/>
-          <w:color w:val="000000" w:themeColor="text1"/>
-        </w:rPr>
-      </w:pPr>
+          <w:b/>
+          <w:bCs/>
+          <w:i/>
+          <w:iCs/>
+          <w:color w:val="FF0000"/>
+        </w:rPr>
+      </w:pPr>
+      <w:r>
+        <w:rPr>
+          <w:rFonts w:ascii="Arial" w:hAnsi="Arial" w:cs="Arial"/>
+          <w:b/>
+          <w:bCs/>
+          <w:i/>
+          <w:iCs/>
+          <w:color w:val="FF0000"/>
+        </w:rPr>
+        <w:t>https://github.com/MoniqueRodrigues/nttDatatrilhaAngular</w:t>
+      </w:r>
     </w:p>
     <w:p>
       <w:pPr>
@@ -2853,7 +2957,6 @@
           <w:rFonts w:ascii="Arial" w:hAnsi="Arial" w:cs="Arial"/>
           <w:color w:val="000000" w:themeColor="text1"/>
         </w:rPr>
-        <w:lastRenderedPageBreak/>
         <w:t>É uma das formas de fazer a comunicação que entre o HTML e TS</w:t>
       </w:r>
       <w:r>
@@ -2922,6 +3025,7 @@
           <w:color w:val="000000" w:themeColor="text1"/>
           <w:shd w:val="clear" w:color="auto" w:fill="FFFFFF"/>
         </w:rPr>
+        <w:lastRenderedPageBreak/>
         <w:t xml:space="preserve">Assim como </w:t>
       </w:r>
       <w:proofErr w:type="spellStart"/>
@@ -3612,15 +3716,7 @@
           <w:color w:val="000000" w:themeColor="text1"/>
           <w:lang w:eastAsia="pt-BR"/>
         </w:rPr>
-        <w:t> </w:t>
-      </w:r>
-      <w:r>
-        <w:rPr>
-          <w:rFonts w:ascii="Arial" w:eastAsia="Times New Roman" w:hAnsi="Arial" w:cs="Arial"/>
-          <w:color w:val="000000" w:themeColor="text1"/>
-          <w:lang w:eastAsia="pt-BR"/>
-        </w:rPr>
-        <w:t xml:space="preserve">Utilizada para definir </w:t>
+        <w:t xml:space="preserve"> Utilizada para definir </w:t>
       </w:r>
       <w:proofErr w:type="gramStart"/>
       <w:r>
@@ -3629,15 +3725,7 @@
           <w:color w:val="000000" w:themeColor="text1"/>
           <w:lang w:eastAsia="pt-BR"/>
         </w:rPr>
-        <w:t xml:space="preserve">o </w:t>
-      </w:r>
-      <w:r>
-        <w:rPr>
-          <w:rFonts w:ascii="Arial" w:eastAsia="Times New Roman" w:hAnsi="Arial" w:cs="Arial"/>
-          <w:color w:val="000000" w:themeColor="text1"/>
-          <w:lang w:eastAsia="pt-BR"/>
-        </w:rPr>
-        <w:t xml:space="preserve"> o</w:t>
+        <w:t>o  o</w:t>
       </w:r>
       <w:proofErr w:type="gramEnd"/>
       <w:r>
@@ -3729,15 +3817,7 @@
           <w:color w:val="000000" w:themeColor="text1"/>
           <w:lang w:eastAsia="pt-BR"/>
         </w:rPr>
-        <w:t xml:space="preserve">: </w:t>
-      </w:r>
-      <w:r>
-        <w:rPr>
-          <w:rFonts w:ascii="Arial" w:eastAsia="Times New Roman" w:hAnsi="Arial" w:cs="Arial"/>
-          <w:color w:val="000000" w:themeColor="text1"/>
-          <w:lang w:eastAsia="pt-BR"/>
-        </w:rPr>
-        <w:t xml:space="preserve">percorre a lista de um </w:t>
+        <w:t xml:space="preserve">: percorre a lista de um </w:t>
       </w:r>
       <w:proofErr w:type="spellStart"/>
       <w:r>
@@ -3755,15 +3835,7 @@
           <w:color w:val="000000" w:themeColor="text1"/>
           <w:lang w:eastAsia="pt-BR"/>
         </w:rPr>
-        <w:t xml:space="preserve"> assim como o for para executar uma ação, assim com o </w:t>
-      </w:r>
-      <w:r>
-        <w:rPr>
-          <w:rFonts w:ascii="Arial" w:eastAsia="Times New Roman" w:hAnsi="Arial" w:cs="Arial"/>
-          <w:color w:val="000000" w:themeColor="text1"/>
-          <w:lang w:eastAsia="pt-BR"/>
-        </w:rPr>
-        <w:t>For.</w:t>
+        <w:t xml:space="preserve"> assim como o for para executar uma ação, assim com o For.</w:t>
       </w:r>
       <w:r>
         <w:rPr>
@@ -3789,15 +3861,7 @@
           <w:color w:val="000000" w:themeColor="text1"/>
           <w:lang w:eastAsia="pt-BR"/>
         </w:rPr>
-        <w:t xml:space="preserve">: </w:t>
-      </w:r>
-      <w:r>
-        <w:rPr>
-          <w:rFonts w:ascii="Arial" w:eastAsia="Times New Roman" w:hAnsi="Arial" w:cs="Arial"/>
-          <w:color w:val="000000" w:themeColor="text1"/>
-          <w:lang w:eastAsia="pt-BR"/>
-        </w:rPr>
-        <w:t>executa uma ação mediante a condição ser verdadeira</w:t>
+        <w:t>: executa uma ação mediante a condição ser verdadeira</w:t>
       </w:r>
       <w:r>
         <w:rPr>
@@ -3878,15 +3942,7 @@
           <w:color w:val="000000" w:themeColor="text1"/>
           <w:lang w:eastAsia="pt-BR"/>
         </w:rPr>
-        <w:t xml:space="preserve">: </w:t>
-      </w:r>
-      <w:r>
-        <w:rPr>
-          <w:rFonts w:ascii="Arial" w:eastAsia="Times New Roman" w:hAnsi="Arial" w:cs="Arial"/>
-          <w:color w:val="000000" w:themeColor="text1"/>
-          <w:lang w:eastAsia="pt-BR"/>
-        </w:rPr>
-        <w:t xml:space="preserve"> Vincula dinamicamente uma ou mais classes </w:t>
+        <w:t xml:space="preserve">:  Vincula dinamicamente uma ou mais classes </w:t>
       </w:r>
       <w:proofErr w:type="spellStart"/>
       <w:r>

</xml_diff>